<commit_message>
added all passed and failed unit tests summary
need to add integration tests on GitHub
</commit_message>
<xml_diff>
--- a/test cases/Test Cases Report.docx
+++ b/test cases/Test Cases Report.docx
@@ -3140,8 +3140,544 @@
     </w:tbl>
     <w:p/>
     <w:p>
+      <w:pPr>
+        <w:rPr>
+          <w:rFonts w:ascii="Times New Roman" w:hAnsi="Times New Roman" w:cs="Times New Roman"/>
+          <w:b/>
+          <w:sz w:val="36"/>
+        </w:rPr>
+      </w:pPr>
+      <w:r>
+        <w:rPr>
+          <w:rFonts w:ascii="Times New Roman" w:hAnsi="Times New Roman" w:cs="Times New Roman"/>
+          <w:b/>
+          <w:sz w:val="36"/>
+        </w:rPr>
+        <w:t xml:space="preserve">Unit Tests </w:t>
+      </w:r>
+    </w:p>
+    <w:p>
+      <w:pPr>
+        <w:rPr>
+          <w:b/>
+          <w:u w:val="single"/>
+        </w:rPr>
+      </w:pPr>
+      <w:r>
+        <w:rPr>
+          <w:b/>
+          <w:sz w:val="28"/>
+          <w:u w:val="single"/>
+        </w:rPr>
+        <w:t>All passed unit tests</w:t>
+      </w:r>
+      <w:r>
+        <w:rPr>
+          <w:b/>
+          <w:u w:val="single"/>
+        </w:rPr>
+        <w:t>:</w:t>
+      </w:r>
       <w:bookmarkStart w:id="0" w:name="_GoBack"/>
       <w:bookmarkEnd w:id="0"/>
+    </w:p>
+    <w:p>
+      <w:r>
+        <w:rPr>
+          <w:noProof/>
+        </w:rPr>
+        <w:drawing>
+          <wp:inline distT="0" distB="0" distL="0" distR="0" wp14:anchorId="6AC58DAD" wp14:editId="3B43D5B9">
+            <wp:extent cx="5943600" cy="2269490"/>
+            <wp:effectExtent l="0" t="0" r="0" b="0"/>
+            <wp:docPr id="1" name="Picture 1"/>
+            <wp:cNvGraphicFramePr>
+              <a:graphicFrameLocks xmlns:a="http://schemas.openxmlformats.org/drawingml/2006/main" noChangeAspect="1"/>
+            </wp:cNvGraphicFramePr>
+            <a:graphic xmlns:a="http://schemas.openxmlformats.org/drawingml/2006/main">
+              <a:graphicData uri="http://schemas.openxmlformats.org/drawingml/2006/picture">
+                <pic:pic xmlns:pic="http://schemas.openxmlformats.org/drawingml/2006/picture">
+                  <pic:nvPicPr>
+                    <pic:cNvPr id="1" name=""/>
+                    <pic:cNvPicPr/>
+                  </pic:nvPicPr>
+                  <pic:blipFill>
+                    <a:blip r:embed="rId5"/>
+                    <a:stretch>
+                      <a:fillRect/>
+                    </a:stretch>
+                  </pic:blipFill>
+                  <pic:spPr>
+                    <a:xfrm>
+                      <a:off x="0" y="0"/>
+                      <a:ext cx="5943600" cy="2269490"/>
+                    </a:xfrm>
+                    <a:prstGeom prst="rect">
+                      <a:avLst/>
+                    </a:prstGeom>
+                  </pic:spPr>
+                </pic:pic>
+              </a:graphicData>
+            </a:graphic>
+          </wp:inline>
+        </w:drawing>
+      </w:r>
+    </w:p>
+    <w:p>
+      <w:r>
+        <w:rPr>
+          <w:noProof/>
+        </w:rPr>
+        <w:lastRenderedPageBreak/>
+        <w:drawing>
+          <wp:inline distT="0" distB="0" distL="0" distR="0" wp14:anchorId="5982EB30" wp14:editId="7754A610">
+            <wp:extent cx="5943600" cy="3164205"/>
+            <wp:effectExtent l="0" t="0" r="0" b="0"/>
+            <wp:docPr id="2" name="Picture 2"/>
+            <wp:cNvGraphicFramePr>
+              <a:graphicFrameLocks xmlns:a="http://schemas.openxmlformats.org/drawingml/2006/main" noChangeAspect="1"/>
+            </wp:cNvGraphicFramePr>
+            <a:graphic xmlns:a="http://schemas.openxmlformats.org/drawingml/2006/main">
+              <a:graphicData uri="http://schemas.openxmlformats.org/drawingml/2006/picture">
+                <pic:pic xmlns:pic="http://schemas.openxmlformats.org/drawingml/2006/picture">
+                  <pic:nvPicPr>
+                    <pic:cNvPr id="1" name=""/>
+                    <pic:cNvPicPr/>
+                  </pic:nvPicPr>
+                  <pic:blipFill>
+                    <a:blip r:embed="rId6"/>
+                    <a:stretch>
+                      <a:fillRect/>
+                    </a:stretch>
+                  </pic:blipFill>
+                  <pic:spPr>
+                    <a:xfrm>
+                      <a:off x="0" y="0"/>
+                      <a:ext cx="5943600" cy="3164205"/>
+                    </a:xfrm>
+                    <a:prstGeom prst="rect">
+                      <a:avLst/>
+                    </a:prstGeom>
+                  </pic:spPr>
+                </pic:pic>
+              </a:graphicData>
+            </a:graphic>
+          </wp:inline>
+        </w:drawing>
+      </w:r>
+    </w:p>
+    <w:p/>
+    <w:p>
+      <w:r>
+        <w:rPr>
+          <w:noProof/>
+        </w:rPr>
+        <w:drawing>
+          <wp:anchor distT="0" distB="0" distL="114300" distR="114300" simplePos="0" relativeHeight="251659264" behindDoc="1" locked="0" layoutInCell="1" allowOverlap="1" wp14:anchorId="1E3B8600" wp14:editId="6C90788D">
+            <wp:simplePos x="0" y="0"/>
+            <wp:positionH relativeFrom="margin">
+              <wp:posOffset>0</wp:posOffset>
+            </wp:positionH>
+            <wp:positionV relativeFrom="paragraph">
+              <wp:posOffset>281940</wp:posOffset>
+            </wp:positionV>
+            <wp:extent cx="5943600" cy="3610610"/>
+            <wp:effectExtent l="0" t="0" r="0" b="8890"/>
+            <wp:wrapTight wrapText="bothSides">
+              <wp:wrapPolygon edited="0">
+                <wp:start x="0" y="0"/>
+                <wp:lineTo x="0" y="21539"/>
+                <wp:lineTo x="21531" y="21539"/>
+                <wp:lineTo x="21531" y="0"/>
+                <wp:lineTo x="0" y="0"/>
+              </wp:wrapPolygon>
+            </wp:wrapTight>
+            <wp:docPr id="5" name="Picture 5"/>
+            <wp:cNvGraphicFramePr>
+              <a:graphicFrameLocks xmlns:a="http://schemas.openxmlformats.org/drawingml/2006/main" noChangeAspect="1"/>
+            </wp:cNvGraphicFramePr>
+            <a:graphic xmlns:a="http://schemas.openxmlformats.org/drawingml/2006/main">
+              <a:graphicData uri="http://schemas.openxmlformats.org/drawingml/2006/picture">
+                <pic:pic xmlns:pic="http://schemas.openxmlformats.org/drawingml/2006/picture">
+                  <pic:nvPicPr>
+                    <pic:cNvPr id="1" name=""/>
+                    <pic:cNvPicPr/>
+                  </pic:nvPicPr>
+                  <pic:blipFill>
+                    <a:blip r:embed="rId7">
+                      <a:extLst>
+                        <a:ext uri="{28A0092B-C50C-407E-A947-70E740481C1C}">
+                          <a14:useLocalDpi xmlns:a14="http://schemas.microsoft.com/office/drawing/2010/main" val="0"/>
+                        </a:ext>
+                      </a:extLst>
+                    </a:blip>
+                    <a:stretch>
+                      <a:fillRect/>
+                    </a:stretch>
+                  </pic:blipFill>
+                  <pic:spPr>
+                    <a:xfrm>
+                      <a:off x="0" y="0"/>
+                      <a:ext cx="5943600" cy="3610610"/>
+                    </a:xfrm>
+                    <a:prstGeom prst="rect">
+                      <a:avLst/>
+                    </a:prstGeom>
+                  </pic:spPr>
+                </pic:pic>
+              </a:graphicData>
+            </a:graphic>
+          </wp:anchor>
+        </w:drawing>
+      </w:r>
+      <w:r>
+        <w:tab/>
+      </w:r>
+      <w:r>
+        <w:tab/>
+      </w:r>
+      <w:r>
+        <w:tab/>
+      </w:r>
+      <w:r>
+        <w:tab/>
+      </w:r>
+      <w:r>
+        <w:tab/>
+      </w:r>
+      <w:r>
+        <w:tab/>
+      </w:r>
+      <w:r>
+        <w:tab/>
+      </w:r>
+      <w:r>
+        <w:tab/>
+      </w:r>
+      <w:r>
+        <w:tab/>
+      </w:r>
+      <w:r>
+        <w:tab/>
+      </w:r>
+      <w:r>
+        <w:tab/>
+      </w:r>
+      <w:r>
+        <w:tab/>
+      </w:r>
+      <w:r>
+        <w:tab/>
+      </w:r>
+      <w:r>
+        <w:tab/>
+      </w:r>
+      <w:r>
+        <w:tab/>
+      </w:r>
+      <w:r>
+        <w:tab/>
+      </w:r>
+      <w:r>
+        <w:lastRenderedPageBreak/>
+        <w:tab/>
+      </w:r>
+      <w:r>
+        <w:rPr>
+          <w:noProof/>
+        </w:rPr>
+        <w:drawing>
+          <wp:inline distT="0" distB="0" distL="0" distR="0" wp14:anchorId="488AB140" wp14:editId="0BBECAAE">
+            <wp:extent cx="5943600" cy="3545840"/>
+            <wp:effectExtent l="0" t="0" r="0" b="0"/>
+            <wp:docPr id="10" name="Picture 10"/>
+            <wp:cNvGraphicFramePr>
+              <a:graphicFrameLocks xmlns:a="http://schemas.openxmlformats.org/drawingml/2006/main" noChangeAspect="1"/>
+            </wp:cNvGraphicFramePr>
+            <a:graphic xmlns:a="http://schemas.openxmlformats.org/drawingml/2006/main">
+              <a:graphicData uri="http://schemas.openxmlformats.org/drawingml/2006/picture">
+                <pic:pic xmlns:pic="http://schemas.openxmlformats.org/drawingml/2006/picture">
+                  <pic:nvPicPr>
+                    <pic:cNvPr id="1" name=""/>
+                    <pic:cNvPicPr/>
+                  </pic:nvPicPr>
+                  <pic:blipFill>
+                    <a:blip r:embed="rId8"/>
+                    <a:stretch>
+                      <a:fillRect/>
+                    </a:stretch>
+                  </pic:blipFill>
+                  <pic:spPr>
+                    <a:xfrm>
+                      <a:off x="0" y="0"/>
+                      <a:ext cx="5943600" cy="3545840"/>
+                    </a:xfrm>
+                    <a:prstGeom prst="rect">
+                      <a:avLst/>
+                    </a:prstGeom>
+                  </pic:spPr>
+                </pic:pic>
+              </a:graphicData>
+            </a:graphic>
+          </wp:inline>
+        </w:drawing>
+      </w:r>
+    </w:p>
+    <w:p>
+      <w:pPr>
+        <w:rPr>
+          <w:b/>
+          <w:sz w:val="28"/>
+          <w:u w:val="single"/>
+        </w:rPr>
+      </w:pPr>
+      <w:r>
+        <w:rPr>
+          <w:b/>
+          <w:sz w:val="28"/>
+          <w:u w:val="single"/>
+        </w:rPr>
+        <w:t>All Failed Tests:</w:t>
+      </w:r>
+    </w:p>
+    <w:p>
+      <w:r>
+        <w:rPr>
+          <w:noProof/>
+        </w:rPr>
+        <w:drawing>
+          <wp:anchor distT="0" distB="0" distL="114300" distR="114300" simplePos="0" relativeHeight="251665408" behindDoc="1" locked="0" layoutInCell="1" allowOverlap="1" wp14:anchorId="7AC9EBA8" wp14:editId="2F629899">
+            <wp:simplePos x="0" y="0"/>
+            <wp:positionH relativeFrom="margin">
+              <wp:posOffset>0</wp:posOffset>
+            </wp:positionH>
+            <wp:positionV relativeFrom="paragraph">
+              <wp:posOffset>288925</wp:posOffset>
+            </wp:positionV>
+            <wp:extent cx="5943600" cy="3681730"/>
+            <wp:effectExtent l="0" t="0" r="0" b="0"/>
+            <wp:wrapTight wrapText="bothSides">
+              <wp:wrapPolygon edited="0">
+                <wp:start x="0" y="0"/>
+                <wp:lineTo x="0" y="21458"/>
+                <wp:lineTo x="21531" y="21458"/>
+                <wp:lineTo x="21531" y="0"/>
+                <wp:lineTo x="0" y="0"/>
+              </wp:wrapPolygon>
+            </wp:wrapTight>
+            <wp:docPr id="3" name="Picture 3"/>
+            <wp:cNvGraphicFramePr>
+              <a:graphicFrameLocks xmlns:a="http://schemas.openxmlformats.org/drawingml/2006/main" noChangeAspect="1"/>
+            </wp:cNvGraphicFramePr>
+            <a:graphic xmlns:a="http://schemas.openxmlformats.org/drawingml/2006/main">
+              <a:graphicData uri="http://schemas.openxmlformats.org/drawingml/2006/picture">
+                <pic:pic xmlns:pic="http://schemas.openxmlformats.org/drawingml/2006/picture">
+                  <pic:nvPicPr>
+                    <pic:cNvPr id="1" name=""/>
+                    <pic:cNvPicPr/>
+                  </pic:nvPicPr>
+                  <pic:blipFill>
+                    <a:blip r:embed="rId9">
+                      <a:extLst>
+                        <a:ext uri="{28A0092B-C50C-407E-A947-70E740481C1C}">
+                          <a14:useLocalDpi xmlns:a14="http://schemas.microsoft.com/office/drawing/2010/main" val="0"/>
+                        </a:ext>
+                      </a:extLst>
+                    </a:blip>
+                    <a:stretch>
+                      <a:fillRect/>
+                    </a:stretch>
+                  </pic:blipFill>
+                  <pic:spPr>
+                    <a:xfrm>
+                      <a:off x="0" y="0"/>
+                      <a:ext cx="5943600" cy="3681730"/>
+                    </a:xfrm>
+                    <a:prstGeom prst="rect">
+                      <a:avLst/>
+                    </a:prstGeom>
+                  </pic:spPr>
+                </pic:pic>
+              </a:graphicData>
+            </a:graphic>
+          </wp:anchor>
+        </w:drawing>
+      </w:r>
+    </w:p>
+    <w:p>
+      <w:r>
+        <w:rPr>
+          <w:noProof/>
+        </w:rPr>
+        <w:lastRenderedPageBreak/>
+        <w:drawing>
+          <wp:anchor distT="0" distB="0" distL="114300" distR="114300" simplePos="0" relativeHeight="251661312" behindDoc="1" locked="0" layoutInCell="1" allowOverlap="1" wp14:anchorId="00728C1E" wp14:editId="45761677">
+            <wp:simplePos x="0" y="0"/>
+            <wp:positionH relativeFrom="margin">
+              <wp:posOffset>0</wp:posOffset>
+            </wp:positionH>
+            <wp:positionV relativeFrom="paragraph">
+              <wp:posOffset>288925</wp:posOffset>
+            </wp:positionV>
+            <wp:extent cx="5943600" cy="3621405"/>
+            <wp:effectExtent l="0" t="0" r="0" b="0"/>
+            <wp:wrapTight wrapText="bothSides">
+              <wp:wrapPolygon edited="0">
+                <wp:start x="0" y="0"/>
+                <wp:lineTo x="0" y="21475"/>
+                <wp:lineTo x="21531" y="21475"/>
+                <wp:lineTo x="21531" y="0"/>
+                <wp:lineTo x="0" y="0"/>
+              </wp:wrapPolygon>
+            </wp:wrapTight>
+            <wp:docPr id="11" name="Picture 11"/>
+            <wp:cNvGraphicFramePr>
+              <a:graphicFrameLocks xmlns:a="http://schemas.openxmlformats.org/drawingml/2006/main" noChangeAspect="1"/>
+            </wp:cNvGraphicFramePr>
+            <a:graphic xmlns:a="http://schemas.openxmlformats.org/drawingml/2006/main">
+              <a:graphicData uri="http://schemas.openxmlformats.org/drawingml/2006/picture">
+                <pic:pic xmlns:pic="http://schemas.openxmlformats.org/drawingml/2006/picture">
+                  <pic:nvPicPr>
+                    <pic:cNvPr id="1" name=""/>
+                    <pic:cNvPicPr/>
+                  </pic:nvPicPr>
+                  <pic:blipFill>
+                    <a:blip r:embed="rId10">
+                      <a:extLst>
+                        <a:ext uri="{28A0092B-C50C-407E-A947-70E740481C1C}">
+                          <a14:useLocalDpi xmlns:a14="http://schemas.microsoft.com/office/drawing/2010/main" val="0"/>
+                        </a:ext>
+                      </a:extLst>
+                    </a:blip>
+                    <a:stretch>
+                      <a:fillRect/>
+                    </a:stretch>
+                  </pic:blipFill>
+                  <pic:spPr>
+                    <a:xfrm>
+                      <a:off x="0" y="0"/>
+                      <a:ext cx="5943600" cy="3621405"/>
+                    </a:xfrm>
+                    <a:prstGeom prst="rect">
+                      <a:avLst/>
+                    </a:prstGeom>
+                  </pic:spPr>
+                </pic:pic>
+              </a:graphicData>
+            </a:graphic>
+          </wp:anchor>
+        </w:drawing>
+      </w:r>
+      <w:r>
+        <w:tab/>
+      </w:r>
+      <w:r>
+        <w:tab/>
+      </w:r>
+      <w:r>
+        <w:tab/>
+      </w:r>
+      <w:r>
+        <w:tab/>
+      </w:r>
+      <w:r>
+        <w:tab/>
+      </w:r>
+      <w:r>
+        <w:tab/>
+      </w:r>
+      <w:r>
+        <w:tab/>
+      </w:r>
+      <w:r>
+        <w:tab/>
+      </w:r>
+      <w:r>
+        <w:tab/>
+      </w:r>
+      <w:r>
+        <w:tab/>
+      </w:r>
+      <w:r>
+        <w:tab/>
+      </w:r>
+      <w:r>
+        <w:tab/>
+      </w:r>
+      <w:r>
+        <w:tab/>
+      </w:r>
+      <w:r>
+        <w:tab/>
+      </w:r>
+      <w:r>
+        <w:rPr>
+          <w:noProof/>
+        </w:rPr>
+        <w:drawing>
+          <wp:anchor distT="0" distB="0" distL="114300" distR="114300" simplePos="0" relativeHeight="251663360" behindDoc="1" locked="0" layoutInCell="1" allowOverlap="1" wp14:anchorId="2BC02597" wp14:editId="056ED033">
+            <wp:simplePos x="0" y="0"/>
+            <wp:positionH relativeFrom="margin">
+              <wp:posOffset>0</wp:posOffset>
+            </wp:positionH>
+            <wp:positionV relativeFrom="paragraph">
+              <wp:posOffset>4217670</wp:posOffset>
+            </wp:positionV>
+            <wp:extent cx="5387340" cy="3702050"/>
+            <wp:effectExtent l="0" t="0" r="3810" b="0"/>
+            <wp:wrapTight wrapText="bothSides">
+              <wp:wrapPolygon edited="0">
+                <wp:start x="0" y="0"/>
+                <wp:lineTo x="0" y="21452"/>
+                <wp:lineTo x="21539" y="21452"/>
+                <wp:lineTo x="21539" y="0"/>
+                <wp:lineTo x="0" y="0"/>
+              </wp:wrapPolygon>
+            </wp:wrapTight>
+            <wp:docPr id="7" name="Picture 7"/>
+            <wp:cNvGraphicFramePr>
+              <a:graphicFrameLocks xmlns:a="http://schemas.openxmlformats.org/drawingml/2006/main" noChangeAspect="1"/>
+            </wp:cNvGraphicFramePr>
+            <a:graphic xmlns:a="http://schemas.openxmlformats.org/drawingml/2006/main">
+              <a:graphicData uri="http://schemas.openxmlformats.org/drawingml/2006/picture">
+                <pic:pic xmlns:pic="http://schemas.openxmlformats.org/drawingml/2006/picture">
+                  <pic:nvPicPr>
+                    <pic:cNvPr id="1" name=""/>
+                    <pic:cNvPicPr/>
+                  </pic:nvPicPr>
+                  <pic:blipFill>
+                    <a:blip r:embed="rId11">
+                      <a:extLst>
+                        <a:ext uri="{28A0092B-C50C-407E-A947-70E740481C1C}">
+                          <a14:useLocalDpi xmlns:a14="http://schemas.microsoft.com/office/drawing/2010/main" val="0"/>
+                        </a:ext>
+                      </a:extLst>
+                    </a:blip>
+                    <a:stretch>
+                      <a:fillRect/>
+                    </a:stretch>
+                  </pic:blipFill>
+                  <pic:spPr>
+                    <a:xfrm>
+                      <a:off x="0" y="0"/>
+                      <a:ext cx="5387340" cy="3702050"/>
+                    </a:xfrm>
+                    <a:prstGeom prst="rect">
+                      <a:avLst/>
+                    </a:prstGeom>
+                  </pic:spPr>
+                </pic:pic>
+              </a:graphicData>
+            </a:graphic>
+            <wp14:sizeRelH relativeFrom="margin">
+              <wp14:pctWidth>0</wp14:pctWidth>
+            </wp14:sizeRelH>
+            <wp14:sizeRelV relativeFrom="margin">
+              <wp14:pctHeight>0</wp14:pctHeight>
+            </wp14:sizeRelV>
+          </wp:anchor>
+        </w:drawing>
+      </w:r>
     </w:p>
     <w:sectPr>
       <w:pgSz w:w="12240" w:h="15840"/>

</xml_diff>

<commit_message>
added continuous integration tests
final test case report
</commit_message>
<xml_diff>
--- a/test cases/Test Cases Report.docx
+++ b/test cases/Test Cases Report.docx
@@ -32,6 +32,68 @@
                 <w:szCs w:val="24"/>
               </w:rPr>
             </w:pPr>
+            <w:r>
+              <w:rPr>
+                <w:rFonts w:ascii="Times New Roman" w:hAnsi="Times New Roman" w:cs="Times New Roman"/>
+                <w:b w:val="0"/>
+                <w:sz w:val="24"/>
+                <w:szCs w:val="24"/>
+              </w:rPr>
+              <w:br/>
+            </w:r>
+            <w:r>
+              <w:rPr>
+                <w:rFonts w:ascii="Times New Roman" w:hAnsi="Times New Roman" w:cs="Times New Roman"/>
+                <w:b w:val="0"/>
+                <w:sz w:val="24"/>
+                <w:szCs w:val="24"/>
+              </w:rPr>
+              <w:br/>
+            </w:r>
+            <w:r>
+              <w:rPr>
+                <w:rFonts w:ascii="Times New Roman" w:hAnsi="Times New Roman" w:cs="Times New Roman"/>
+                <w:sz w:val="32"/>
+                <w:szCs w:val="24"/>
+              </w:rPr>
+              <w:t>Acceptance Tests</w:t>
+            </w:r>
+            <w:r>
+              <w:rPr>
+                <w:rFonts w:ascii="Times New Roman" w:hAnsi="Times New Roman" w:cs="Times New Roman"/>
+                <w:b w:val="0"/>
+                <w:sz w:val="24"/>
+                <w:szCs w:val="24"/>
+              </w:rPr>
+              <w:br/>
+            </w:r>
+            <w:r>
+              <w:rPr>
+                <w:rFonts w:ascii="Times New Roman" w:hAnsi="Times New Roman" w:cs="Times New Roman"/>
+                <w:b w:val="0"/>
+                <w:sz w:val="24"/>
+                <w:szCs w:val="24"/>
+              </w:rPr>
+              <w:br/>
+            </w:r>
+            <w:r>
+              <w:rPr>
+                <w:rFonts w:ascii="Times New Roman" w:hAnsi="Times New Roman" w:cs="Times New Roman"/>
+                <w:b w:val="0"/>
+                <w:sz w:val="24"/>
+                <w:szCs w:val="24"/>
+              </w:rPr>
+              <w:br/>
+            </w:r>
+            <w:r>
+              <w:rPr>
+                <w:rFonts w:ascii="Times New Roman" w:hAnsi="Times New Roman" w:cs="Times New Roman"/>
+                <w:b w:val="0"/>
+                <w:sz w:val="24"/>
+                <w:szCs w:val="24"/>
+              </w:rPr>
+              <w:br/>
+            </w:r>
             <w:r>
               <w:rPr>
                 <w:rFonts w:ascii="Times New Roman" w:hAnsi="Times New Roman" w:cs="Times New Roman"/>
@@ -563,9 +625,6 @@
     <w:p/>
     <w:p/>
     <w:p/>
-    <w:p/>
-    <w:p/>
-    <w:p/>
     <w:tbl>
       <w:tblPr>
         <w:tblStyle w:val="TableGrid"/>
@@ -603,7 +662,6 @@
                 <w:sz w:val="24"/>
                 <w:szCs w:val="24"/>
               </w:rPr>
-              <w:lastRenderedPageBreak/>
               <w:t>3. Acceptance Test Risks</w:t>
             </w:r>
           </w:p>
@@ -3165,6 +3223,79 @@
       </w:pPr>
       <w:r>
         <w:rPr>
+          <w:noProof/>
+        </w:rPr>
+        <w:drawing>
+          <wp:anchor distT="0" distB="0" distL="114300" distR="114300" simplePos="0" relativeHeight="251658240" behindDoc="1" locked="0" layoutInCell="1" allowOverlap="1" wp14:anchorId="6AC58DAD">
+            <wp:simplePos x="0" y="0"/>
+            <wp:positionH relativeFrom="margin">
+              <wp:align>right</wp:align>
+            </wp:positionH>
+            <wp:positionV relativeFrom="paragraph">
+              <wp:posOffset>811530</wp:posOffset>
+            </wp:positionV>
+            <wp:extent cx="5943600" cy="2663190"/>
+            <wp:effectExtent l="0" t="0" r="0" b="3810"/>
+            <wp:wrapTight wrapText="bothSides">
+              <wp:wrapPolygon edited="0">
+                <wp:start x="0" y="0"/>
+                <wp:lineTo x="0" y="21476"/>
+                <wp:lineTo x="21531" y="21476"/>
+                <wp:lineTo x="21531" y="0"/>
+                <wp:lineTo x="0" y="0"/>
+              </wp:wrapPolygon>
+            </wp:wrapTight>
+            <wp:docPr id="1" name="Picture 1"/>
+            <wp:cNvGraphicFramePr>
+              <a:graphicFrameLocks xmlns:a="http://schemas.openxmlformats.org/drawingml/2006/main" noChangeAspect="1"/>
+            </wp:cNvGraphicFramePr>
+            <a:graphic xmlns:a="http://schemas.openxmlformats.org/drawingml/2006/main">
+              <a:graphicData uri="http://schemas.openxmlformats.org/drawingml/2006/picture">
+                <pic:pic xmlns:pic="http://schemas.openxmlformats.org/drawingml/2006/picture">
+                  <pic:nvPicPr>
+                    <pic:cNvPr id="1" name=""/>
+                    <pic:cNvPicPr/>
+                  </pic:nvPicPr>
+                  <pic:blipFill>
+                    <a:blip r:embed="rId5">
+                      <a:extLst>
+                        <a:ext uri="{28A0092B-C50C-407E-A947-70E740481C1C}">
+                          <a14:useLocalDpi xmlns:a14="http://schemas.microsoft.com/office/drawing/2010/main" val="0"/>
+                        </a:ext>
+                      </a:extLst>
+                    </a:blip>
+                    <a:stretch>
+                      <a:fillRect/>
+                    </a:stretch>
+                  </pic:blipFill>
+                  <pic:spPr>
+                    <a:xfrm>
+                      <a:off x="0" y="0"/>
+                      <a:ext cx="5943600" cy="2663190"/>
+                    </a:xfrm>
+                    <a:prstGeom prst="rect">
+                      <a:avLst/>
+                    </a:prstGeom>
+                  </pic:spPr>
+                </pic:pic>
+              </a:graphicData>
+            </a:graphic>
+            <wp14:sizeRelV relativeFrom="margin">
+              <wp14:pctHeight>0</wp14:pctHeight>
+            </wp14:sizeRelV>
+          </wp:anchor>
+        </w:drawing>
+      </w:r>
+      <w:r>
+        <w:rPr>
+          <w:b/>
+          <w:sz w:val="28"/>
+          <w:u w:val="single"/>
+        </w:rPr>
+        <w:br/>
+      </w:r>
+      <w:r>
+        <w:rPr>
           <w:b/>
           <w:sz w:val="28"/>
           <w:u w:val="single"/>
@@ -3178,49 +3309,12 @@
         </w:rPr>
         <w:t>:</w:t>
       </w:r>
-      <w:bookmarkStart w:id="0" w:name="_GoBack"/>
-      <w:bookmarkEnd w:id="0"/>
-    </w:p>
-    <w:p>
       <w:r>
         <w:rPr>
-          <w:noProof/>
+          <w:b/>
+          <w:u w:val="single"/>
         </w:rPr>
-        <w:drawing>
-          <wp:inline distT="0" distB="0" distL="0" distR="0" wp14:anchorId="6AC58DAD" wp14:editId="3B43D5B9">
-            <wp:extent cx="5943600" cy="2269490"/>
-            <wp:effectExtent l="0" t="0" r="0" b="0"/>
-            <wp:docPr id="1" name="Picture 1"/>
-            <wp:cNvGraphicFramePr>
-              <a:graphicFrameLocks xmlns:a="http://schemas.openxmlformats.org/drawingml/2006/main" noChangeAspect="1"/>
-            </wp:cNvGraphicFramePr>
-            <a:graphic xmlns:a="http://schemas.openxmlformats.org/drawingml/2006/main">
-              <a:graphicData uri="http://schemas.openxmlformats.org/drawingml/2006/picture">
-                <pic:pic xmlns:pic="http://schemas.openxmlformats.org/drawingml/2006/picture">
-                  <pic:nvPicPr>
-                    <pic:cNvPr id="1" name=""/>
-                    <pic:cNvPicPr/>
-                  </pic:nvPicPr>
-                  <pic:blipFill>
-                    <a:blip r:embed="rId5"/>
-                    <a:stretch>
-                      <a:fillRect/>
-                    </a:stretch>
-                  </pic:blipFill>
-                  <pic:spPr>
-                    <a:xfrm>
-                      <a:off x="0" y="0"/>
-                      <a:ext cx="5943600" cy="2269490"/>
-                    </a:xfrm>
-                    <a:prstGeom prst="rect">
-                      <a:avLst/>
-                    </a:prstGeom>
-                  </pic:spPr>
-                </pic:pic>
-              </a:graphicData>
-            </a:graphic>
-          </wp:inline>
-        </w:drawing>
+        <w:br/>
       </w:r>
     </w:p>
     <w:p>
@@ -3268,68 +3362,13 @@
     </w:p>
     <w:p/>
     <w:p>
-      <w:r>
+      <w:pPr>
         <w:rPr>
-          <w:noProof/>
+          <w:b/>
+          <w:sz w:val="28"/>
+          <w:u w:val="single"/>
         </w:rPr>
-        <w:drawing>
-          <wp:anchor distT="0" distB="0" distL="114300" distR="114300" simplePos="0" relativeHeight="251659264" behindDoc="1" locked="0" layoutInCell="1" allowOverlap="1" wp14:anchorId="1E3B8600" wp14:editId="6C90788D">
-            <wp:simplePos x="0" y="0"/>
-            <wp:positionH relativeFrom="margin">
-              <wp:posOffset>0</wp:posOffset>
-            </wp:positionH>
-            <wp:positionV relativeFrom="paragraph">
-              <wp:posOffset>281940</wp:posOffset>
-            </wp:positionV>
-            <wp:extent cx="5943600" cy="3610610"/>
-            <wp:effectExtent l="0" t="0" r="0" b="8890"/>
-            <wp:wrapTight wrapText="bothSides">
-              <wp:wrapPolygon edited="0">
-                <wp:start x="0" y="0"/>
-                <wp:lineTo x="0" y="21539"/>
-                <wp:lineTo x="21531" y="21539"/>
-                <wp:lineTo x="21531" y="0"/>
-                <wp:lineTo x="0" y="0"/>
-              </wp:wrapPolygon>
-            </wp:wrapTight>
-            <wp:docPr id="5" name="Picture 5"/>
-            <wp:cNvGraphicFramePr>
-              <a:graphicFrameLocks xmlns:a="http://schemas.openxmlformats.org/drawingml/2006/main" noChangeAspect="1"/>
-            </wp:cNvGraphicFramePr>
-            <a:graphic xmlns:a="http://schemas.openxmlformats.org/drawingml/2006/main">
-              <a:graphicData uri="http://schemas.openxmlformats.org/drawingml/2006/picture">
-                <pic:pic xmlns:pic="http://schemas.openxmlformats.org/drawingml/2006/picture">
-                  <pic:nvPicPr>
-                    <pic:cNvPr id="1" name=""/>
-                    <pic:cNvPicPr/>
-                  </pic:nvPicPr>
-                  <pic:blipFill>
-                    <a:blip r:embed="rId7">
-                      <a:extLst>
-                        <a:ext uri="{28A0092B-C50C-407E-A947-70E740481C1C}">
-                          <a14:useLocalDpi xmlns:a14="http://schemas.microsoft.com/office/drawing/2010/main" val="0"/>
-                        </a:ext>
-                      </a:extLst>
-                    </a:blip>
-                    <a:stretch>
-                      <a:fillRect/>
-                    </a:stretch>
-                  </pic:blipFill>
-                  <pic:spPr>
-                    <a:xfrm>
-                      <a:off x="0" y="0"/>
-                      <a:ext cx="5943600" cy="3610610"/>
-                    </a:xfrm>
-                    <a:prstGeom prst="rect">
-                      <a:avLst/>
-                    </a:prstGeom>
-                  </pic:spPr>
-                </pic:pic>
-              </a:graphicData>
-            </a:graphic>
-          </wp:anchor>
-        </w:drawing>
-      </w:r>
+      </w:pPr>
       <w:r>
         <w:tab/>
       </w:r>
@@ -3369,6 +3408,25 @@
       <w:r>
         <w:tab/>
       </w:r>
+    </w:p>
+    <w:p>
+      <w:pPr>
+        <w:rPr>
+          <w:rFonts w:ascii="Times New Roman" w:hAnsi="Times New Roman" w:cs="Times New Roman"/>
+          <w:b/>
+          <w:sz w:val="28"/>
+        </w:rPr>
+      </w:pPr>
+      <w:r>
+        <w:rPr>
+          <w:rFonts w:ascii="Times New Roman" w:hAnsi="Times New Roman" w:cs="Times New Roman"/>
+          <w:b/>
+          <w:sz w:val="28"/>
+        </w:rPr>
+        <w:t>Continuous Integration Test:</w:t>
+      </w:r>
+    </w:p>
+    <w:p>
       <w:r>
         <w:tab/>
       </w:r>
@@ -3379,18 +3437,74 @@
         <w:tab/>
       </w:r>
       <w:r>
-        <w:lastRenderedPageBreak/>
         <w:tab/>
       </w:r>
+      <w:r>
+        <w:tab/>
+      </w:r>
+    </w:p>
+    <w:p>
       <w:r>
         <w:rPr>
           <w:noProof/>
         </w:rPr>
         <w:drawing>
-          <wp:inline distT="0" distB="0" distL="0" distR="0" wp14:anchorId="488AB140" wp14:editId="0BBECAAE">
-            <wp:extent cx="5943600" cy="3545840"/>
+          <wp:inline distT="0" distB="0" distL="0" distR="0" wp14:anchorId="7F8A4926" wp14:editId="35437688">
+            <wp:extent cx="6180577" cy="2865120"/>
             <wp:effectExtent l="0" t="0" r="0" b="0"/>
-            <wp:docPr id="10" name="Picture 10"/>
+            <wp:docPr id="4" name="Picture 4"/>
+            <wp:cNvGraphicFramePr>
+              <a:graphicFrameLocks xmlns:a="http://schemas.openxmlformats.org/drawingml/2006/main" noChangeAspect="1"/>
+            </wp:cNvGraphicFramePr>
+            <a:graphic xmlns:a="http://schemas.openxmlformats.org/drawingml/2006/main">
+              <a:graphicData uri="http://schemas.openxmlformats.org/drawingml/2006/picture">
+                <pic:pic xmlns:pic="http://schemas.openxmlformats.org/drawingml/2006/picture">
+                  <pic:nvPicPr>
+                    <pic:cNvPr id="1" name=""/>
+                    <pic:cNvPicPr/>
+                  </pic:nvPicPr>
+                  <pic:blipFill>
+                    <a:blip r:embed="rId7"/>
+                    <a:stretch>
+                      <a:fillRect/>
+                    </a:stretch>
+                  </pic:blipFill>
+                  <pic:spPr>
+                    <a:xfrm>
+                      <a:off x="0" y="0"/>
+                      <a:ext cx="6189687" cy="2869343"/>
+                    </a:xfrm>
+                    <a:prstGeom prst="rect">
+                      <a:avLst/>
+                    </a:prstGeom>
+                  </pic:spPr>
+                </pic:pic>
+              </a:graphicData>
+            </a:graphic>
+          </wp:inline>
+        </w:drawing>
+      </w:r>
+    </w:p>
+    <w:p/>
+    <w:p/>
+    <w:p>
+      <w:pPr>
+        <w:rPr>
+          <w:rFonts w:ascii="Times New Roman" w:hAnsi="Times New Roman" w:cs="Times New Roman"/>
+          <w:sz w:val="32"/>
+          <w:szCs w:val="24"/>
+        </w:rPr>
+      </w:pPr>
+      <w:r>
+        <w:rPr>
+          <w:noProof/>
+        </w:rPr>
+        <w:lastRenderedPageBreak/>
+        <w:drawing>
+          <wp:inline distT="0" distB="0" distL="0" distR="0" wp14:anchorId="01115A92" wp14:editId="2FBDD182">
+            <wp:extent cx="5943600" cy="3559810"/>
+            <wp:effectExtent l="0" t="0" r="0" b="2540"/>
+            <wp:docPr id="6" name="Picture 6"/>
             <wp:cNvGraphicFramePr>
               <a:graphicFrameLocks xmlns:a="http://schemas.openxmlformats.org/drawingml/2006/main" noChangeAspect="1"/>
             </wp:cNvGraphicFramePr>
@@ -3410,7 +3524,7 @@
                   <pic:spPr>
                     <a:xfrm>
                       <a:off x="0" y="0"/>
-                      <a:ext cx="5943600" cy="3545840"/>
+                      <a:ext cx="5943600" cy="3559810"/>
                     </a:xfrm>
                     <a:prstGeom prst="rect">
                       <a:avLst/>
@@ -3422,261 +3536,252 @@
           </wp:inline>
         </w:drawing>
       </w:r>
+      <w:r>
+        <w:rPr>
+          <w:rFonts w:ascii="Times New Roman" w:hAnsi="Times New Roman" w:cs="Times New Roman"/>
+          <w:sz w:val="32"/>
+          <w:szCs w:val="24"/>
+        </w:rPr>
+        <w:tab/>
+      </w:r>
+      <w:r>
+        <w:rPr>
+          <w:rFonts w:ascii="Times New Roman" w:hAnsi="Times New Roman" w:cs="Times New Roman"/>
+          <w:sz w:val="32"/>
+          <w:szCs w:val="24"/>
+        </w:rPr>
+        <w:tab/>
+      </w:r>
+      <w:r>
+        <w:rPr>
+          <w:rFonts w:ascii="Times New Roman" w:hAnsi="Times New Roman" w:cs="Times New Roman"/>
+          <w:sz w:val="32"/>
+          <w:szCs w:val="24"/>
+        </w:rPr>
+        <w:tab/>
+      </w:r>
+      <w:r>
+        <w:rPr>
+          <w:rFonts w:ascii="Times New Roman" w:hAnsi="Times New Roman" w:cs="Times New Roman"/>
+          <w:sz w:val="32"/>
+          <w:szCs w:val="24"/>
+        </w:rPr>
+        <w:tab/>
+      </w:r>
+      <w:r>
+        <w:rPr>
+          <w:rFonts w:ascii="Times New Roman" w:hAnsi="Times New Roman" w:cs="Times New Roman"/>
+          <w:sz w:val="32"/>
+          <w:szCs w:val="24"/>
+        </w:rPr>
+        <w:tab/>
+      </w:r>
+      <w:r>
+        <w:rPr>
+          <w:rFonts w:ascii="Times New Roman" w:hAnsi="Times New Roman" w:cs="Times New Roman"/>
+          <w:sz w:val="32"/>
+          <w:szCs w:val="24"/>
+        </w:rPr>
+        <w:tab/>
+      </w:r>
+      <w:r>
+        <w:rPr>
+          <w:rFonts w:ascii="Times New Roman" w:hAnsi="Times New Roman" w:cs="Times New Roman"/>
+          <w:sz w:val="32"/>
+          <w:szCs w:val="24"/>
+        </w:rPr>
+        <w:tab/>
+      </w:r>
+    </w:p>
+    <w:p>
+      <w:pPr>
+        <w:spacing w:before="100" w:beforeAutospacing="1" w:after="100" w:afterAutospacing="1" w:line="240" w:lineRule="auto"/>
+        <w:rPr>
+          <w:rFonts w:ascii="Times New Roman" w:eastAsia="Times New Roman" w:hAnsi="Times New Roman" w:cs="Times New Roman"/>
+          <w:sz w:val="32"/>
+          <w:szCs w:val="24"/>
+        </w:rPr>
+      </w:pPr>
+      <w:r>
+        <w:rPr>
+          <w:rFonts w:ascii="Times New Roman" w:eastAsia="Times New Roman" w:hAnsi="Times New Roman" w:cs="Times New Roman"/>
+          <w:sz w:val="32"/>
+          <w:szCs w:val="24"/>
+        </w:rPr>
+        <w:t>Continuous integration helped us build on the following core principles:</w:t>
+      </w:r>
+    </w:p>
+    <w:p>
+      <w:pPr>
+        <w:numPr>
+          <w:ilvl w:val="0"/>
+          <w:numId w:val="3"/>
+        </w:numPr>
+        <w:spacing w:before="100" w:beforeAutospacing="1" w:after="100" w:afterAutospacing="1" w:line="240" w:lineRule="auto"/>
+        <w:rPr>
+          <w:rFonts w:ascii="Times New Roman" w:eastAsia="Times New Roman" w:hAnsi="Times New Roman" w:cs="Times New Roman"/>
+          <w:sz w:val="32"/>
+          <w:szCs w:val="24"/>
+        </w:rPr>
+      </w:pPr>
+      <w:r>
+        <w:rPr>
+          <w:rFonts w:ascii="Times New Roman" w:eastAsia="Times New Roman" w:hAnsi="Times New Roman" w:cs="Times New Roman"/>
+          <w:sz w:val="32"/>
+          <w:szCs w:val="24"/>
+        </w:rPr>
+        <w:t xml:space="preserve">code and configuration </w:t>
+      </w:r>
+      <w:r>
+        <w:rPr>
+          <w:rFonts w:ascii="Times New Roman" w:eastAsia="Times New Roman" w:hAnsi="Times New Roman" w:cs="Times New Roman"/>
+          <w:sz w:val="32"/>
+          <w:szCs w:val="24"/>
+        </w:rPr>
+        <w:t>stayed</w:t>
+      </w:r>
+      <w:r>
+        <w:rPr>
+          <w:rFonts w:ascii="Times New Roman" w:eastAsia="Times New Roman" w:hAnsi="Times New Roman" w:cs="Times New Roman"/>
+          <w:sz w:val="32"/>
+          <w:szCs w:val="24"/>
+        </w:rPr>
+        <w:t xml:space="preserve"> under version control</w:t>
+      </w:r>
+      <w:r>
+        <w:rPr>
+          <w:rFonts w:ascii="Times New Roman" w:eastAsia="Times New Roman" w:hAnsi="Times New Roman" w:cs="Times New Roman"/>
+          <w:sz w:val="32"/>
+          <w:szCs w:val="24"/>
+        </w:rPr>
+        <w:br/>
+      </w:r>
+    </w:p>
+    <w:p>
+      <w:pPr>
+        <w:numPr>
+          <w:ilvl w:val="0"/>
+          <w:numId w:val="3"/>
+        </w:numPr>
+        <w:spacing w:before="100" w:beforeAutospacing="1" w:after="100" w:afterAutospacing="1" w:line="240" w:lineRule="auto"/>
+        <w:rPr>
+          <w:rFonts w:ascii="Times New Roman" w:eastAsia="Times New Roman" w:hAnsi="Times New Roman" w:cs="Times New Roman"/>
+          <w:sz w:val="32"/>
+          <w:szCs w:val="24"/>
+        </w:rPr>
+      </w:pPr>
+      <w:r>
+        <w:rPr>
+          <w:rFonts w:ascii="Times New Roman" w:eastAsia="Times New Roman" w:hAnsi="Times New Roman" w:cs="Times New Roman"/>
+          <w:sz w:val="32"/>
+          <w:szCs w:val="24"/>
+        </w:rPr>
+        <w:t xml:space="preserve">everything </w:t>
+      </w:r>
+      <w:r>
+        <w:rPr>
+          <w:rFonts w:ascii="Times New Roman" w:eastAsia="Times New Roman" w:hAnsi="Times New Roman" w:cs="Times New Roman"/>
+          <w:sz w:val="32"/>
+          <w:szCs w:val="24"/>
+        </w:rPr>
+        <w:t>was</w:t>
+      </w:r>
+      <w:r>
+        <w:rPr>
+          <w:rFonts w:ascii="Times New Roman" w:eastAsia="Times New Roman" w:hAnsi="Times New Roman" w:cs="Times New Roman"/>
+          <w:sz w:val="32"/>
+          <w:szCs w:val="24"/>
+        </w:rPr>
+        <w:t xml:space="preserve"> automatically testable</w:t>
+      </w:r>
+      <w:r>
+        <w:rPr>
+          <w:rFonts w:ascii="Times New Roman" w:eastAsia="Times New Roman" w:hAnsi="Times New Roman" w:cs="Times New Roman"/>
+          <w:sz w:val="32"/>
+          <w:szCs w:val="24"/>
+        </w:rPr>
+        <w:br/>
+      </w:r>
+    </w:p>
+    <w:p>
+      <w:pPr>
+        <w:numPr>
+          <w:ilvl w:val="0"/>
+          <w:numId w:val="3"/>
+        </w:numPr>
+        <w:spacing w:before="100" w:beforeAutospacing="1" w:after="100" w:afterAutospacing="1" w:line="240" w:lineRule="auto"/>
+        <w:rPr>
+          <w:rFonts w:ascii="Times New Roman" w:eastAsia="Times New Roman" w:hAnsi="Times New Roman" w:cs="Times New Roman"/>
+          <w:sz w:val="32"/>
+          <w:szCs w:val="24"/>
+        </w:rPr>
+      </w:pPr>
+      <w:r>
+        <w:rPr>
+          <w:rFonts w:ascii="Times New Roman" w:eastAsia="Times New Roman" w:hAnsi="Times New Roman" w:cs="Times New Roman"/>
+          <w:sz w:val="32"/>
+          <w:szCs w:val="24"/>
+        </w:rPr>
+        <w:t>if the test br</w:t>
+      </w:r>
+      <w:r>
+        <w:rPr>
+          <w:rFonts w:ascii="Times New Roman" w:eastAsia="Times New Roman" w:hAnsi="Times New Roman" w:cs="Times New Roman"/>
+          <w:sz w:val="32"/>
+          <w:szCs w:val="24"/>
+        </w:rPr>
+        <w:t>oke</w:t>
+      </w:r>
+      <w:r>
+        <w:rPr>
+          <w:rFonts w:ascii="Times New Roman" w:eastAsia="Times New Roman" w:hAnsi="Times New Roman" w:cs="Times New Roman"/>
+          <w:sz w:val="32"/>
+          <w:szCs w:val="24"/>
+        </w:rPr>
+        <w:t xml:space="preserve"> then the bug</w:t>
+      </w:r>
+      <w:r>
+        <w:rPr>
+          <w:rFonts w:ascii="Times New Roman" w:eastAsia="Times New Roman" w:hAnsi="Times New Roman" w:cs="Times New Roman"/>
+          <w:sz w:val="32"/>
+          <w:szCs w:val="24"/>
+        </w:rPr>
+        <w:t xml:space="preserve"> was fixed</w:t>
+      </w:r>
     </w:p>
     <w:p>
       <w:pPr>
         <w:rPr>
-          <w:b/>
-          <w:sz w:val="28"/>
-          <w:u w:val="single"/>
+          <w:rFonts w:ascii="Times New Roman" w:hAnsi="Times New Roman" w:cs="Times New Roman"/>
+          <w:sz w:val="32"/>
+          <w:szCs w:val="24"/>
         </w:rPr>
       </w:pPr>
       <w:r>
         <w:rPr>
-          <w:b/>
-          <w:sz w:val="28"/>
-          <w:u w:val="single"/>
+          <w:rFonts w:ascii="Times New Roman" w:hAnsi="Times New Roman" w:cs="Times New Roman"/>
+          <w:sz w:val="32"/>
+          <w:szCs w:val="24"/>
         </w:rPr>
-        <w:t>All Failed Tests:</w:t>
-      </w:r>
-    </w:p>
-    <w:p>
-      <w:r>
-        <w:rPr>
-          <w:noProof/>
-        </w:rPr>
-        <w:drawing>
-          <wp:anchor distT="0" distB="0" distL="114300" distR="114300" simplePos="0" relativeHeight="251665408" behindDoc="1" locked="0" layoutInCell="1" allowOverlap="1" wp14:anchorId="7AC9EBA8" wp14:editId="2F629899">
-            <wp:simplePos x="0" y="0"/>
-            <wp:positionH relativeFrom="margin">
-              <wp:posOffset>0</wp:posOffset>
-            </wp:positionH>
-            <wp:positionV relativeFrom="paragraph">
-              <wp:posOffset>288925</wp:posOffset>
-            </wp:positionV>
-            <wp:extent cx="5943600" cy="3681730"/>
-            <wp:effectExtent l="0" t="0" r="0" b="0"/>
-            <wp:wrapTight wrapText="bothSides">
-              <wp:wrapPolygon edited="0">
-                <wp:start x="0" y="0"/>
-                <wp:lineTo x="0" y="21458"/>
-                <wp:lineTo x="21531" y="21458"/>
-                <wp:lineTo x="21531" y="0"/>
-                <wp:lineTo x="0" y="0"/>
-              </wp:wrapPolygon>
-            </wp:wrapTight>
-            <wp:docPr id="3" name="Picture 3"/>
-            <wp:cNvGraphicFramePr>
-              <a:graphicFrameLocks xmlns:a="http://schemas.openxmlformats.org/drawingml/2006/main" noChangeAspect="1"/>
-            </wp:cNvGraphicFramePr>
-            <a:graphic xmlns:a="http://schemas.openxmlformats.org/drawingml/2006/main">
-              <a:graphicData uri="http://schemas.openxmlformats.org/drawingml/2006/picture">
-                <pic:pic xmlns:pic="http://schemas.openxmlformats.org/drawingml/2006/picture">
-                  <pic:nvPicPr>
-                    <pic:cNvPr id="1" name=""/>
-                    <pic:cNvPicPr/>
-                  </pic:nvPicPr>
-                  <pic:blipFill>
-                    <a:blip r:embed="rId9">
-                      <a:extLst>
-                        <a:ext uri="{28A0092B-C50C-407E-A947-70E740481C1C}">
-                          <a14:useLocalDpi xmlns:a14="http://schemas.microsoft.com/office/drawing/2010/main" val="0"/>
-                        </a:ext>
-                      </a:extLst>
-                    </a:blip>
-                    <a:stretch>
-                      <a:fillRect/>
-                    </a:stretch>
-                  </pic:blipFill>
-                  <pic:spPr>
-                    <a:xfrm>
-                      <a:off x="0" y="0"/>
-                      <a:ext cx="5943600" cy="3681730"/>
-                    </a:xfrm>
-                    <a:prstGeom prst="rect">
-                      <a:avLst/>
-                    </a:prstGeom>
-                  </pic:spPr>
-                </pic:pic>
-              </a:graphicData>
-            </a:graphic>
-          </wp:anchor>
-        </w:drawing>
-      </w:r>
-    </w:p>
-    <w:p>
-      <w:r>
-        <w:rPr>
-          <w:noProof/>
-        </w:rPr>
-        <w:lastRenderedPageBreak/>
-        <w:drawing>
-          <wp:anchor distT="0" distB="0" distL="114300" distR="114300" simplePos="0" relativeHeight="251661312" behindDoc="1" locked="0" layoutInCell="1" allowOverlap="1" wp14:anchorId="00728C1E" wp14:editId="45761677">
-            <wp:simplePos x="0" y="0"/>
-            <wp:positionH relativeFrom="margin">
-              <wp:posOffset>0</wp:posOffset>
-            </wp:positionH>
-            <wp:positionV relativeFrom="paragraph">
-              <wp:posOffset>288925</wp:posOffset>
-            </wp:positionV>
-            <wp:extent cx="5943600" cy="3621405"/>
-            <wp:effectExtent l="0" t="0" r="0" b="0"/>
-            <wp:wrapTight wrapText="bothSides">
-              <wp:wrapPolygon edited="0">
-                <wp:start x="0" y="0"/>
-                <wp:lineTo x="0" y="21475"/>
-                <wp:lineTo x="21531" y="21475"/>
-                <wp:lineTo x="21531" y="0"/>
-                <wp:lineTo x="0" y="0"/>
-              </wp:wrapPolygon>
-            </wp:wrapTight>
-            <wp:docPr id="11" name="Picture 11"/>
-            <wp:cNvGraphicFramePr>
-              <a:graphicFrameLocks xmlns:a="http://schemas.openxmlformats.org/drawingml/2006/main" noChangeAspect="1"/>
-            </wp:cNvGraphicFramePr>
-            <a:graphic xmlns:a="http://schemas.openxmlformats.org/drawingml/2006/main">
-              <a:graphicData uri="http://schemas.openxmlformats.org/drawingml/2006/picture">
-                <pic:pic xmlns:pic="http://schemas.openxmlformats.org/drawingml/2006/picture">
-                  <pic:nvPicPr>
-                    <pic:cNvPr id="1" name=""/>
-                    <pic:cNvPicPr/>
-                  </pic:nvPicPr>
-                  <pic:blipFill>
-                    <a:blip r:embed="rId10">
-                      <a:extLst>
-                        <a:ext uri="{28A0092B-C50C-407E-A947-70E740481C1C}">
-                          <a14:useLocalDpi xmlns:a14="http://schemas.microsoft.com/office/drawing/2010/main" val="0"/>
-                        </a:ext>
-                      </a:extLst>
-                    </a:blip>
-                    <a:stretch>
-                      <a:fillRect/>
-                    </a:stretch>
-                  </pic:blipFill>
-                  <pic:spPr>
-                    <a:xfrm>
-                      <a:off x="0" y="0"/>
-                      <a:ext cx="5943600" cy="3621405"/>
-                    </a:xfrm>
-                    <a:prstGeom prst="rect">
-                      <a:avLst/>
-                    </a:prstGeom>
-                  </pic:spPr>
-                </pic:pic>
-              </a:graphicData>
-            </a:graphic>
-          </wp:anchor>
-        </w:drawing>
-      </w:r>
-      <w:r>
-        <w:tab/>
-      </w:r>
-      <w:r>
-        <w:tab/>
-      </w:r>
-      <w:r>
-        <w:tab/>
-      </w:r>
-      <w:r>
-        <w:tab/>
-      </w:r>
-      <w:r>
-        <w:tab/>
-      </w:r>
-      <w:r>
-        <w:tab/>
-      </w:r>
-      <w:r>
-        <w:tab/>
-      </w:r>
-      <w:r>
-        <w:tab/>
-      </w:r>
-      <w:r>
-        <w:tab/>
-      </w:r>
-      <w:r>
-        <w:tab/>
-      </w:r>
-      <w:r>
-        <w:tab/>
-      </w:r>
-      <w:r>
-        <w:tab/>
-      </w:r>
-      <w:r>
-        <w:tab/>
-      </w:r>
-      <w:r>
-        <w:tab/>
+        <w:t>In conclusion, a</w:t>
       </w:r>
       <w:r>
         <w:rPr>
-          <w:noProof/>
+          <w:rFonts w:ascii="Times New Roman" w:hAnsi="Times New Roman" w:cs="Times New Roman"/>
+          <w:sz w:val="32"/>
+          <w:szCs w:val="24"/>
         </w:rPr>
-        <w:drawing>
-          <wp:anchor distT="0" distB="0" distL="114300" distR="114300" simplePos="0" relativeHeight="251663360" behindDoc="1" locked="0" layoutInCell="1" allowOverlap="1" wp14:anchorId="2BC02597" wp14:editId="056ED033">
-            <wp:simplePos x="0" y="0"/>
-            <wp:positionH relativeFrom="margin">
-              <wp:posOffset>0</wp:posOffset>
-            </wp:positionH>
-            <wp:positionV relativeFrom="paragraph">
-              <wp:posOffset>4217670</wp:posOffset>
-            </wp:positionV>
-            <wp:extent cx="5387340" cy="3702050"/>
-            <wp:effectExtent l="0" t="0" r="3810" b="0"/>
-            <wp:wrapTight wrapText="bothSides">
-              <wp:wrapPolygon edited="0">
-                <wp:start x="0" y="0"/>
-                <wp:lineTo x="0" y="21452"/>
-                <wp:lineTo x="21539" y="21452"/>
-                <wp:lineTo x="21539" y="0"/>
-                <wp:lineTo x="0" y="0"/>
-              </wp:wrapPolygon>
-            </wp:wrapTight>
-            <wp:docPr id="7" name="Picture 7"/>
-            <wp:cNvGraphicFramePr>
-              <a:graphicFrameLocks xmlns:a="http://schemas.openxmlformats.org/drawingml/2006/main" noChangeAspect="1"/>
-            </wp:cNvGraphicFramePr>
-            <a:graphic xmlns:a="http://schemas.openxmlformats.org/drawingml/2006/main">
-              <a:graphicData uri="http://schemas.openxmlformats.org/drawingml/2006/picture">
-                <pic:pic xmlns:pic="http://schemas.openxmlformats.org/drawingml/2006/picture">
-                  <pic:nvPicPr>
-                    <pic:cNvPr id="1" name=""/>
-                    <pic:cNvPicPr/>
-                  </pic:nvPicPr>
-                  <pic:blipFill>
-                    <a:blip r:embed="rId11">
-                      <a:extLst>
-                        <a:ext uri="{28A0092B-C50C-407E-A947-70E740481C1C}">
-                          <a14:useLocalDpi xmlns:a14="http://schemas.microsoft.com/office/drawing/2010/main" val="0"/>
-                        </a:ext>
-                      </a:extLst>
-                    </a:blip>
-                    <a:stretch>
-                      <a:fillRect/>
-                    </a:stretch>
-                  </pic:blipFill>
-                  <pic:spPr>
-                    <a:xfrm>
-                      <a:off x="0" y="0"/>
-                      <a:ext cx="5387340" cy="3702050"/>
-                    </a:xfrm>
-                    <a:prstGeom prst="rect">
-                      <a:avLst/>
-                    </a:prstGeom>
-                  </pic:spPr>
-                </pic:pic>
-              </a:graphicData>
-            </a:graphic>
-            <wp14:sizeRelH relativeFrom="margin">
-              <wp14:pctWidth>0</wp14:pctWidth>
-            </wp14:sizeRelH>
-            <wp14:sizeRelV relativeFrom="margin">
-              <wp14:pctHeight>0</wp14:pctHeight>
-            </wp14:sizeRelV>
-          </wp:anchor>
-        </w:drawing>
+        <w:t xml:space="preserve">ll tests passed </w:t>
+      </w:r>
+      <w:bookmarkStart w:id="0" w:name="_GoBack"/>
+      <w:bookmarkEnd w:id="0"/>
+      <w:r>
+        <w:rPr>
+          <w:rFonts w:ascii="Times New Roman" w:hAnsi="Times New Roman" w:cs="Times New Roman"/>
+          <w:sz w:val="32"/>
+          <w:szCs w:val="24"/>
+        </w:rPr>
+        <w:t>successfully.</w:t>
       </w:r>
     </w:p>
     <w:sectPr>
@@ -3692,6 +3797,155 @@
 <file path=word/numbering.xml><?xml version="1.0" encoding="utf-8"?>
 <w:numbering xmlns:wpc="http://schemas.microsoft.com/office/word/2010/wordprocessingCanvas" xmlns:cx="http://schemas.microsoft.com/office/drawing/2014/chartex" xmlns:cx1="http://schemas.microsoft.com/office/drawing/2015/9/8/chartex" xmlns:cx2="http://schemas.microsoft.com/office/drawing/2015/10/21/chartex" xmlns:cx3="http://schemas.microsoft.com/office/drawing/2016/5/9/chartex" xmlns:cx4="http://schemas.microsoft.com/office/drawing/2016/5/10/chartex" xmlns:cx5="http://schemas.microsoft.com/office/drawing/2016/5/11/chartex" xmlns:cx6="http://schemas.microsoft.com/office/drawing/2016/5/12/chartex" xmlns:cx7="http://schemas.microsoft.com/office/drawing/2016/5/13/chartex" xmlns:cx8="http://schemas.microsoft.com/office/drawing/2016/5/14/chartex" xmlns:mc="http://schemas.openxmlformats.org/markup-compatibility/2006" xmlns:aink="http://schemas.microsoft.com/office/drawing/2016/ink" xmlns:am3d="http://schemas.microsoft.com/office/drawing/2017/model3d" xmlns:o="urn:schemas-microsoft-com:office:office" xmlns:r="http://schemas.openxmlformats.org/officeDocument/2006/relationships" xmlns:m="http://schemas.openxmlformats.org/officeDocument/2006/math" xmlns:v="urn:schemas-microsoft-com:vml" xmlns:wp14="http://schemas.microsoft.com/office/word/2010/wordprocessingDrawing" xmlns:wp="http://schemas.openxmlformats.org/drawingml/2006/wordprocessingDrawing" xmlns:w10="urn:schemas-microsoft-com:office:word" xmlns:w="http://schemas.openxmlformats.org/wordprocessingml/2006/main" xmlns:w14="http://schemas.microsoft.com/office/word/2010/wordml" xmlns:w15="http://schemas.microsoft.com/office/word/2012/wordml" xmlns:w16cid="http://schemas.microsoft.com/office/word/2016/wordml/cid" xmlns:w16se="http://schemas.microsoft.com/office/word/2015/wordml/symex" xmlns:wpg="http://schemas.microsoft.com/office/word/2010/wordprocessingGroup" xmlns:wpi="http://schemas.microsoft.com/office/word/2010/wordprocessingInk" xmlns:wne="http://schemas.microsoft.com/office/word/2006/wordml" xmlns:wps="http://schemas.microsoft.com/office/word/2010/wordprocessingShape" mc:Ignorable="w14 w15 w16se w16cid wp14">
   <w:abstractNum w:abstractNumId="0" w15:restartNumberingAfterBreak="0">
+    <w:nsid w:val="4FC56F22"/>
+    <w:multiLevelType w:val="multilevel"/>
+    <w:tmpl w:val="977C0C58"/>
+    <w:lvl w:ilvl="0">
+      <w:start w:val="1"/>
+      <w:numFmt w:val="bullet"/>
+      <w:lvlText w:val=""/>
+      <w:lvlJc w:val="left"/>
+      <w:pPr>
+        <w:tabs>
+          <w:tab w:val="num" w:pos="720"/>
+        </w:tabs>
+        <w:ind w:left="720" w:hanging="360"/>
+      </w:pPr>
+      <w:rPr>
+        <w:rFonts w:ascii="Symbol" w:hAnsi="Symbol" w:hint="default"/>
+        <w:sz w:val="20"/>
+      </w:rPr>
+    </w:lvl>
+    <w:lvl w:ilvl="1" w:tentative="1">
+      <w:start w:val="1"/>
+      <w:numFmt w:val="bullet"/>
+      <w:lvlText w:val="o"/>
+      <w:lvlJc w:val="left"/>
+      <w:pPr>
+        <w:tabs>
+          <w:tab w:val="num" w:pos="1440"/>
+        </w:tabs>
+        <w:ind w:left="1440" w:hanging="360"/>
+      </w:pPr>
+      <w:rPr>
+        <w:rFonts w:ascii="Courier New" w:hAnsi="Courier New" w:hint="default"/>
+        <w:sz w:val="20"/>
+      </w:rPr>
+    </w:lvl>
+    <w:lvl w:ilvl="2" w:tentative="1">
+      <w:start w:val="1"/>
+      <w:numFmt w:val="bullet"/>
+      <w:lvlText w:val=""/>
+      <w:lvlJc w:val="left"/>
+      <w:pPr>
+        <w:tabs>
+          <w:tab w:val="num" w:pos="2160"/>
+        </w:tabs>
+        <w:ind w:left="2160" w:hanging="360"/>
+      </w:pPr>
+      <w:rPr>
+        <w:rFonts w:ascii="Wingdings" w:hAnsi="Wingdings" w:hint="default"/>
+        <w:sz w:val="20"/>
+      </w:rPr>
+    </w:lvl>
+    <w:lvl w:ilvl="3" w:tentative="1">
+      <w:start w:val="1"/>
+      <w:numFmt w:val="bullet"/>
+      <w:lvlText w:val=""/>
+      <w:lvlJc w:val="left"/>
+      <w:pPr>
+        <w:tabs>
+          <w:tab w:val="num" w:pos="2880"/>
+        </w:tabs>
+        <w:ind w:left="2880" w:hanging="360"/>
+      </w:pPr>
+      <w:rPr>
+        <w:rFonts w:ascii="Wingdings" w:hAnsi="Wingdings" w:hint="default"/>
+        <w:sz w:val="20"/>
+      </w:rPr>
+    </w:lvl>
+    <w:lvl w:ilvl="4" w:tentative="1">
+      <w:start w:val="1"/>
+      <w:numFmt w:val="bullet"/>
+      <w:lvlText w:val=""/>
+      <w:lvlJc w:val="left"/>
+      <w:pPr>
+        <w:tabs>
+          <w:tab w:val="num" w:pos="3600"/>
+        </w:tabs>
+        <w:ind w:left="3600" w:hanging="360"/>
+      </w:pPr>
+      <w:rPr>
+        <w:rFonts w:ascii="Wingdings" w:hAnsi="Wingdings" w:hint="default"/>
+        <w:sz w:val="20"/>
+      </w:rPr>
+    </w:lvl>
+    <w:lvl w:ilvl="5" w:tentative="1">
+      <w:start w:val="1"/>
+      <w:numFmt w:val="bullet"/>
+      <w:lvlText w:val=""/>
+      <w:lvlJc w:val="left"/>
+      <w:pPr>
+        <w:tabs>
+          <w:tab w:val="num" w:pos="4320"/>
+        </w:tabs>
+        <w:ind w:left="4320" w:hanging="360"/>
+      </w:pPr>
+      <w:rPr>
+        <w:rFonts w:ascii="Wingdings" w:hAnsi="Wingdings" w:hint="default"/>
+        <w:sz w:val="20"/>
+      </w:rPr>
+    </w:lvl>
+    <w:lvl w:ilvl="6" w:tentative="1">
+      <w:start w:val="1"/>
+      <w:numFmt w:val="bullet"/>
+      <w:lvlText w:val=""/>
+      <w:lvlJc w:val="left"/>
+      <w:pPr>
+        <w:tabs>
+          <w:tab w:val="num" w:pos="5040"/>
+        </w:tabs>
+        <w:ind w:left="5040" w:hanging="360"/>
+      </w:pPr>
+      <w:rPr>
+        <w:rFonts w:ascii="Wingdings" w:hAnsi="Wingdings" w:hint="default"/>
+        <w:sz w:val="20"/>
+      </w:rPr>
+    </w:lvl>
+    <w:lvl w:ilvl="7" w:tentative="1">
+      <w:start w:val="1"/>
+      <w:numFmt w:val="bullet"/>
+      <w:lvlText w:val=""/>
+      <w:lvlJc w:val="left"/>
+      <w:pPr>
+        <w:tabs>
+          <w:tab w:val="num" w:pos="5760"/>
+        </w:tabs>
+        <w:ind w:left="5760" w:hanging="360"/>
+      </w:pPr>
+      <w:rPr>
+        <w:rFonts w:ascii="Wingdings" w:hAnsi="Wingdings" w:hint="default"/>
+        <w:sz w:val="20"/>
+      </w:rPr>
+    </w:lvl>
+    <w:lvl w:ilvl="8" w:tentative="1">
+      <w:start w:val="1"/>
+      <w:numFmt w:val="bullet"/>
+      <w:lvlText w:val=""/>
+      <w:lvlJc w:val="left"/>
+      <w:pPr>
+        <w:tabs>
+          <w:tab w:val="num" w:pos="6480"/>
+        </w:tabs>
+        <w:ind w:left="6480" w:hanging="360"/>
+      </w:pPr>
+      <w:rPr>
+        <w:rFonts w:ascii="Wingdings" w:hAnsi="Wingdings" w:hint="default"/>
+        <w:sz w:val="20"/>
+      </w:rPr>
+    </w:lvl>
+  </w:abstractNum>
+  <w:abstractNum w:abstractNumId="1" w15:restartNumberingAfterBreak="0">
     <w:nsid w:val="567C0D6B"/>
     <w:multiLevelType w:val="hybridMultilevel"/>
     <w:tmpl w:val="C23C0F38"/>
@@ -3803,7 +4057,7 @@
       </w:rPr>
     </w:lvl>
   </w:abstractNum>
-  <w:abstractNum w:abstractNumId="1" w15:restartNumberingAfterBreak="0">
+  <w:abstractNum w:abstractNumId="2" w15:restartNumberingAfterBreak="0">
     <w:nsid w:val="6F281C75"/>
     <w:multiLevelType w:val="hybridMultilevel"/>
     <w:tmpl w:val="CBE6F46A"/>
@@ -3916,9 +4170,12 @@
     </w:lvl>
   </w:abstractNum>
   <w:num w:numId="1">
+    <w:abstractNumId w:val="2"/>
+  </w:num>
+  <w:num w:numId="2">
     <w:abstractNumId w:val="1"/>
   </w:num>
-  <w:num w:numId="2">
+  <w:num w:numId="3">
     <w:abstractNumId w:val="0"/>
   </w:num>
 </w:numbering>
@@ -4626,6 +4883,22 @@
       <w:szCs w:val="32"/>
     </w:rPr>
   </w:style>
+  <w:style w:type="paragraph" w:styleId="NormalWeb">
+    <w:name w:val="Normal (Web)"/>
+    <w:basedOn w:val="Normal"/>
+    <w:uiPriority w:val="99"/>
+    <w:semiHidden/>
+    <w:unhideWhenUsed/>
+    <w:rsid w:val="00AE54E3"/>
+    <w:pPr>
+      <w:spacing w:before="100" w:beforeAutospacing="1" w:after="100" w:afterAutospacing="1" w:line="240" w:lineRule="auto"/>
+    </w:pPr>
+    <w:rPr>
+      <w:rFonts w:ascii="Times New Roman" w:eastAsia="Times New Roman" w:hAnsi="Times New Roman" w:cs="Times New Roman"/>
+      <w:sz w:val="24"/>
+      <w:szCs w:val="24"/>
+    </w:rPr>
+  </w:style>
 </w:styles>
 </file>
 

</xml_diff>